<commit_message>
S4-HU3.3.4 Pruebas de eliminación de turistas
</commit_message>
<xml_diff>
--- a/Ejecución de prueba piloto/S4-HU3.3.3 Verificar integridad de datos relacionados.docx
+++ b/Ejecución de prueba piloto/S4-HU3.3.3 Verificar integridad de datos relacionados.docx
@@ -143,7 +143,7 @@
         </w:trPr>
         <w:tc>
           <w:tcPr>
-            <w:tcW w:w="340" w:type="dxa"/>
+            <w:tcW w:w="377" w:type="dxa"/>
             <w:tcBorders>
               <w:top w:val="single" w:sz="4" w:space="0" w:color="auto"/>
               <w:left w:val="single" w:sz="4" w:space="0" w:color="auto"/>
@@ -189,7 +189,7 @@
         </w:tc>
         <w:tc>
           <w:tcPr>
-            <w:tcW w:w="3140" w:type="dxa"/>
+            <w:tcW w:w="3098" w:type="dxa"/>
             <w:tcBorders>
               <w:top w:val="single" w:sz="4" w:space="0" w:color="auto"/>
               <w:left w:val="nil"/>
@@ -233,7 +233,7 @@
         </w:tc>
         <w:tc>
           <w:tcPr>
-            <w:tcW w:w="3260" w:type="dxa"/>
+            <w:tcW w:w="3210" w:type="dxa"/>
             <w:tcBorders>
               <w:top w:val="single" w:sz="4" w:space="0" w:color="auto"/>
               <w:left w:val="nil"/>
@@ -277,7 +277,7 @@
         </w:tc>
         <w:tc>
           <w:tcPr>
-            <w:tcW w:w="940" w:type="dxa"/>
+            <w:tcW w:w="995" w:type="dxa"/>
             <w:tcBorders>
               <w:top w:val="single" w:sz="4" w:space="0" w:color="auto"/>
               <w:left w:val="nil"/>
@@ -326,7 +326,7 @@
         </w:trPr>
         <w:tc>
           <w:tcPr>
-            <w:tcW w:w="340" w:type="dxa"/>
+            <w:tcW w:w="377" w:type="dxa"/>
             <w:tcBorders>
               <w:top w:val="nil"/>
               <w:left w:val="single" w:sz="4" w:space="0" w:color="auto"/>
@@ -366,7 +366,7 @@
         </w:tc>
         <w:tc>
           <w:tcPr>
-            <w:tcW w:w="3140" w:type="dxa"/>
+            <w:tcW w:w="3098" w:type="dxa"/>
             <w:tcBorders>
               <w:top w:val="nil"/>
               <w:left w:val="nil"/>
@@ -431,7 +431,7 @@
         </w:tc>
         <w:tc>
           <w:tcPr>
-            <w:tcW w:w="3260" w:type="dxa"/>
+            <w:tcW w:w="3210" w:type="dxa"/>
             <w:tcBorders>
               <w:top w:val="nil"/>
               <w:left w:val="nil"/>
@@ -544,7 +544,7 @@
         </w:tc>
         <w:tc>
           <w:tcPr>
-            <w:tcW w:w="940" w:type="dxa"/>
+            <w:tcW w:w="995" w:type="dxa"/>
             <w:tcBorders>
               <w:top w:val="nil"/>
               <w:left w:val="nil"/>
@@ -588,7 +588,7 @@
         </w:trPr>
         <w:tc>
           <w:tcPr>
-            <w:tcW w:w="340" w:type="dxa"/>
+            <w:tcW w:w="377" w:type="dxa"/>
             <w:tcBorders>
               <w:top w:val="nil"/>
               <w:left w:val="single" w:sz="4" w:space="0" w:color="auto"/>
@@ -628,7 +628,7 @@
         </w:tc>
         <w:tc>
           <w:tcPr>
-            <w:tcW w:w="3140" w:type="dxa"/>
+            <w:tcW w:w="3098" w:type="dxa"/>
             <w:tcBorders>
               <w:top w:val="nil"/>
               <w:left w:val="nil"/>
@@ -693,7 +693,7 @@
         </w:tc>
         <w:tc>
           <w:tcPr>
-            <w:tcW w:w="3260" w:type="dxa"/>
+            <w:tcW w:w="3210" w:type="dxa"/>
             <w:tcBorders>
               <w:top w:val="nil"/>
               <w:left w:val="nil"/>
@@ -732,217 +732,7 @@
         </w:tc>
         <w:tc>
           <w:tcPr>
-            <w:tcW w:w="940" w:type="dxa"/>
-            <w:tcBorders>
-              <w:top w:val="nil"/>
-              <w:left w:val="nil"/>
-              <w:bottom w:val="single" w:sz="4" w:space="0" w:color="auto"/>
-              <w:right w:val="single" w:sz="4" w:space="0" w:color="auto"/>
-            </w:tcBorders>
-            <w:vAlign w:val="center"/>
-            <w:hideMark/>
-          </w:tcPr>
-          <w:p>
-            <w:pPr>
-              <w:spacing w:after="0" w:line="240" w:lineRule="auto"/>
-              <w:rPr>
-                <w:rFonts w:ascii="Aptos Narrow" w:eastAsia="Times New Roman" w:hAnsi="Aptos Narrow" w:cs="Times New Roman"/>
-                <w:color w:val="000000"/>
-                <w:kern w:val="0"/>
-                <w:sz w:val="22"/>
-                <w:szCs w:val="22"/>
-                <w:lang w:eastAsia="es-MX"/>
-                <w14:ligatures w14:val="none"/>
-              </w:rPr>
-            </w:pPr>
-            <w:r>
-              <w:rPr>
-                <w:rFonts w:ascii="Aptos Narrow" w:eastAsia="Times New Roman" w:hAnsi="Aptos Narrow" w:cs="Times New Roman"/>
-                <w:color w:val="000000"/>
-                <w:kern w:val="0"/>
-                <w:sz w:val="22"/>
-                <w:szCs w:val="22"/>
-                <w:lang w:eastAsia="es-MX"/>
-                <w14:ligatures w14:val="none"/>
-              </w:rPr>
-              <w:t>Aprobado</w:t>
-            </w:r>
-          </w:p>
-        </w:tc>
-      </w:tr>
-      <w:tr>
-        <w:trPr>
-          <w:trHeight w:val="576"/>
-        </w:trPr>
-        <w:tc>
-          <w:tcPr>
-            <w:tcW w:w="340" w:type="dxa"/>
-            <w:tcBorders>
-              <w:top w:val="nil"/>
-              <w:left w:val="single" w:sz="4" w:space="0" w:color="auto"/>
-              <w:bottom w:val="single" w:sz="4" w:space="0" w:color="auto"/>
-              <w:right w:val="single" w:sz="4" w:space="0" w:color="auto"/>
-            </w:tcBorders>
-            <w:vAlign w:val="center"/>
-            <w:hideMark/>
-          </w:tcPr>
-          <w:p>
-            <w:pPr>
-              <w:spacing w:after="0" w:line="240" w:lineRule="auto"/>
-              <w:jc w:val="right"/>
-              <w:rPr>
-                <w:rFonts w:ascii="Aptos Narrow" w:eastAsia="Times New Roman" w:hAnsi="Aptos Narrow" w:cs="Times New Roman"/>
-                <w:color w:val="000000"/>
-                <w:kern w:val="0"/>
-                <w:sz w:val="22"/>
-                <w:szCs w:val="22"/>
-                <w:lang w:eastAsia="es-MX"/>
-                <w14:ligatures w14:val="none"/>
-              </w:rPr>
-            </w:pPr>
-            <w:r>
-              <w:rPr>
-                <w:rFonts w:ascii="Aptos Narrow" w:eastAsia="Times New Roman" w:hAnsi="Aptos Narrow" w:cs="Times New Roman"/>
-                <w:color w:val="000000"/>
-                <w:kern w:val="0"/>
-                <w:sz w:val="22"/>
-                <w:szCs w:val="22"/>
-                <w:lang w:eastAsia="es-MX"/>
-                <w14:ligatures w14:val="none"/>
-              </w:rPr>
-              <w:t>3</w:t>
-            </w:r>
-          </w:p>
-        </w:tc>
-        <w:tc>
-          <w:tcPr>
-            <w:tcW w:w="3140" w:type="dxa"/>
-            <w:tcBorders>
-              <w:top w:val="nil"/>
-              <w:left w:val="nil"/>
-              <w:bottom w:val="single" w:sz="4" w:space="0" w:color="auto"/>
-              <w:right w:val="single" w:sz="4" w:space="0" w:color="auto"/>
-            </w:tcBorders>
-            <w:vAlign w:val="center"/>
-            <w:hideMark/>
-          </w:tcPr>
-          <w:p>
-            <w:pPr>
-              <w:spacing w:after="0" w:line="240" w:lineRule="auto"/>
-              <w:rPr>
-                <w:rFonts w:ascii="Aptos Narrow" w:eastAsia="Times New Roman" w:hAnsi="Aptos Narrow" w:cs="Times New Roman"/>
-                <w:color w:val="000000"/>
-                <w:kern w:val="0"/>
-                <w:sz w:val="22"/>
-                <w:szCs w:val="22"/>
-                <w:lang w:eastAsia="es-MX"/>
-                <w14:ligatures w14:val="none"/>
-              </w:rPr>
-            </w:pPr>
-            <w:r>
-              <w:rPr>
-                <w:rFonts w:ascii="Aptos Narrow" w:eastAsia="Times New Roman" w:hAnsi="Aptos Narrow" w:cs="Times New Roman"/>
-                <w:color w:val="000000"/>
-                <w:kern w:val="0"/>
-                <w:sz w:val="22"/>
-                <w:szCs w:val="22"/>
-                <w:lang w:eastAsia="es-MX"/>
-                <w14:ligatures w14:val="none"/>
-              </w:rPr>
-              <w:t>Elimi</w:t>
-            </w:r>
-            <w:r>
-              <w:rPr>
-                <w:rFonts w:ascii="Aptos Narrow" w:eastAsia="Times New Roman" w:hAnsi="Aptos Narrow" w:cs="Times New Roman"/>
-                <w:color w:val="000000"/>
-                <w:kern w:val="0"/>
-                <w:sz w:val="22"/>
-                <w:szCs w:val="22"/>
-                <w:lang w:eastAsia="es-MX"/>
-                <w14:ligatures w14:val="none"/>
-              </w:rPr>
-              <w:t>n</w:t>
-            </w:r>
-            <w:r>
-              <w:rPr>
-                <w:rFonts w:ascii="Aptos Narrow" w:eastAsia="Times New Roman" w:hAnsi="Aptos Narrow" w:cs="Times New Roman"/>
-                <w:color w:val="000000"/>
-                <w:kern w:val="0"/>
-                <w:sz w:val="22"/>
-                <w:szCs w:val="22"/>
-                <w:lang w:eastAsia="es-MX"/>
-                <w14:ligatures w14:val="none"/>
-              </w:rPr>
-              <w:t>ar un usuario esperado a trav</w:t>
-            </w:r>
-            <w:r>
-              <w:rPr>
-                <w:rFonts w:ascii="Aptos Narrow" w:eastAsia="Times New Roman" w:hAnsi="Aptos Narrow" w:cs="Times New Roman"/>
-                <w:color w:val="000000"/>
-                <w:kern w:val="0"/>
-                <w:sz w:val="22"/>
-                <w:szCs w:val="22"/>
-                <w:lang w:eastAsia="es-MX"/>
-                <w14:ligatures w14:val="none"/>
-              </w:rPr>
-              <w:t>é</w:t>
-            </w:r>
-            <w:r>
-              <w:rPr>
-                <w:rFonts w:ascii="Aptos Narrow" w:eastAsia="Times New Roman" w:hAnsi="Aptos Narrow" w:cs="Times New Roman"/>
-                <w:color w:val="000000"/>
-                <w:kern w:val="0"/>
-                <w:sz w:val="22"/>
-                <w:szCs w:val="22"/>
-                <w:lang w:eastAsia="es-MX"/>
-                <w14:ligatures w14:val="none"/>
-              </w:rPr>
-              <w:t>s de la aplicación web</w:t>
-            </w:r>
-          </w:p>
-        </w:tc>
-        <w:tc>
-          <w:tcPr>
-            <w:tcW w:w="3260" w:type="dxa"/>
-            <w:tcBorders>
-              <w:top w:val="nil"/>
-              <w:left w:val="nil"/>
-              <w:bottom w:val="single" w:sz="4" w:space="0" w:color="auto"/>
-              <w:right w:val="single" w:sz="4" w:space="0" w:color="auto"/>
-            </w:tcBorders>
-            <w:vAlign w:val="center"/>
-            <w:hideMark/>
-          </w:tcPr>
-          <w:p>
-            <w:pPr>
-              <w:spacing w:after="0" w:line="240" w:lineRule="auto"/>
-              <w:rPr>
-                <w:rFonts w:ascii="Aptos Narrow" w:eastAsia="Times New Roman" w:hAnsi="Aptos Narrow" w:cs="Times New Roman"/>
-                <w:color w:val="000000"/>
-                <w:kern w:val="0"/>
-                <w:sz w:val="22"/>
-                <w:szCs w:val="22"/>
-                <w:lang w:eastAsia="es-MX"/>
-                <w14:ligatures w14:val="none"/>
-              </w:rPr>
-            </w:pPr>
-            <w:r>
-              <w:rPr>
-                <w:rFonts w:ascii="Aptos Narrow" w:eastAsia="Times New Roman" w:hAnsi="Aptos Narrow" w:cs="Times New Roman"/>
-                <w:color w:val="000000"/>
-                <w:kern w:val="0"/>
-                <w:sz w:val="22"/>
-                <w:szCs w:val="22"/>
-                <w:lang w:eastAsia="es-MX"/>
-                <w14:ligatures w14:val="none"/>
-              </w:rPr>
-              <w:t>Cambio de estado en la base de datos en estado de 1 a 0</w:t>
-            </w:r>
-          </w:p>
-        </w:tc>
-        <w:tc>
-          <w:tcPr>
-            <w:tcW w:w="940" w:type="dxa"/>
+            <w:tcW w:w="995" w:type="dxa"/>
             <w:tcBorders>
               <w:top w:val="nil"/>
               <w:left w:val="nil"/>
@@ -1082,6 +872,9 @@
         <w:ind w:left="720"/>
       </w:pPr>
       <w:r>
+        <w:rPr>
+          <w:noProof/>
+        </w:rPr>
         <w:lastRenderedPageBreak/>
         <w:drawing>
           <wp:inline distT="0" distB="0" distL="0" distR="0" wp14:anchorId="00F9B6CB" wp14:editId="17C5907C">
@@ -1108,104 +901,6 @@
                     <a:xfrm>
                       <a:off x="0" y="0"/>
                       <a:ext cx="5612130" cy="2817495"/>
-                    </a:xfrm>
-                    <a:prstGeom prst="rect">
-                      <a:avLst/>
-                    </a:prstGeom>
-                  </pic:spPr>
-                </pic:pic>
-              </a:graphicData>
-            </a:graphic>
-          </wp:inline>
-        </w:drawing>
-      </w:r>
-    </w:p>
-    <w:p>
-      <w:pPr>
-        <w:numPr>
-          <w:ilvl w:val="0"/>
-          <w:numId w:val="3"/>
-        </w:numPr>
-      </w:pPr>
-      <w:r>
-        <w:t xml:space="preserve">Validación en tabla de </w:t>
-      </w:r>
-      <w:r>
-        <w:t xml:space="preserve">usurarios y turistas antes y </w:t>
-      </w:r>
-      <w:proofErr w:type="spellStart"/>
-      <w:r>
-        <w:t>despues</w:t>
-      </w:r>
-      <w:proofErr w:type="spellEnd"/>
-      <w:r>
-        <w:t xml:space="preserve"> de eliminarlo desde administrador.(cambio de estado de 0 a 1)</w:t>
-      </w:r>
-    </w:p>
-    <w:p>
-      <w:r>
-        <w:drawing>
-          <wp:inline distT="0" distB="0" distL="0" distR="0" wp14:anchorId="777CFCB0" wp14:editId="1B6C8865">
-            <wp:extent cx="4571167" cy="2175933"/>
-            <wp:effectExtent l="0" t="0" r="1270" b="0"/>
-            <wp:docPr id="1821790545" name="Imagen 1" descr="Una captura de pantalla de una red social&#10;&#10;El contenido generado por IA puede ser incorrecto."/>
-            <wp:cNvGraphicFramePr>
-              <a:graphicFrameLocks xmlns:a="http://schemas.openxmlformats.org/drawingml/2006/main" noChangeAspect="1"/>
-            </wp:cNvGraphicFramePr>
-            <a:graphic xmlns:a="http://schemas.openxmlformats.org/drawingml/2006/main">
-              <a:graphicData uri="http://schemas.openxmlformats.org/drawingml/2006/picture">
-                <pic:pic xmlns:pic="http://schemas.openxmlformats.org/drawingml/2006/picture">
-                  <pic:nvPicPr>
-                    <pic:cNvPr id="1821790545" name="Imagen 1" descr="Una captura de pantalla de una red social&#10;&#10;El contenido generado por IA puede ser incorrecto."/>
-                    <pic:cNvPicPr/>
-                  </pic:nvPicPr>
-                  <pic:blipFill>
-                    <a:blip r:embed="rId7"/>
-                    <a:stretch>
-                      <a:fillRect/>
-                    </a:stretch>
-                  </pic:blipFill>
-                  <pic:spPr>
-                    <a:xfrm>
-                      <a:off x="0" y="0"/>
-                      <a:ext cx="4574233" cy="2177392"/>
-                    </a:xfrm>
-                    <a:prstGeom prst="rect">
-                      <a:avLst/>
-                    </a:prstGeom>
-                  </pic:spPr>
-                </pic:pic>
-              </a:graphicData>
-            </a:graphic>
-          </wp:inline>
-        </w:drawing>
-      </w:r>
-      <w:r>
-        <w:drawing>
-          <wp:inline distT="0" distB="0" distL="0" distR="0" wp14:anchorId="3515A8DA" wp14:editId="3EAB6FDE">
-            <wp:extent cx="4631344" cy="2200910"/>
-            <wp:effectExtent l="0" t="0" r="0" b="8890"/>
-            <wp:docPr id="1411090653" name="Imagen 1" descr="Captura de pantalla de computadora&#10;&#10;El contenido generado por IA puede ser incorrecto."/>
-            <wp:cNvGraphicFramePr>
-              <a:graphicFrameLocks xmlns:a="http://schemas.openxmlformats.org/drawingml/2006/main" noChangeAspect="1"/>
-            </wp:cNvGraphicFramePr>
-            <a:graphic xmlns:a="http://schemas.openxmlformats.org/drawingml/2006/main">
-              <a:graphicData uri="http://schemas.openxmlformats.org/drawingml/2006/picture">
-                <pic:pic xmlns:pic="http://schemas.openxmlformats.org/drawingml/2006/picture">
-                  <pic:nvPicPr>
-                    <pic:cNvPr id="1411090653" name="Imagen 1" descr="Captura de pantalla de computadora&#10;&#10;El contenido generado por IA puede ser incorrecto."/>
-                    <pic:cNvPicPr/>
-                  </pic:nvPicPr>
-                  <pic:blipFill>
-                    <a:blip r:embed="rId8"/>
-                    <a:stretch>
-                      <a:fillRect/>
-                    </a:stretch>
-                  </pic:blipFill>
-                  <pic:spPr>
-                    <a:xfrm>
-                      <a:off x="0" y="0"/>
-                      <a:ext cx="4638307" cy="2204219"/>
                     </a:xfrm>
                     <a:prstGeom prst="rect">
                       <a:avLst/>
@@ -2256,6 +1951,7 @@
   <w:style w:type="character" w:default="1" w:styleId="Fuentedeprrafopredeter">
     <w:name w:val="Default Paragraph Font"/>
     <w:uiPriority w:val="1"/>
+    <w:semiHidden/>
     <w:unhideWhenUsed/>
   </w:style>
   <w:style w:type="table" w:default="1" w:styleId="Tablanormal">

</xml_diff>